<commit_message>
Course project complete 1
</commit_message>
<xml_diff>
--- a/HW_TEMP_PRJ/Павлов_ЕИ_Отчет по курсовой работе.docx
+++ b/HW_TEMP_PRJ/Павлов_ЕИ_Отчет по курсовой работе.docx
@@ -324,13 +324,7 @@
               <w:rPr>
                 <w:color w:val="000000"/>
               </w:rPr>
-              <w:t>Описание работы программ</w:t>
-            </w:r>
-            <w:r>
-              <w:rPr>
-                <w:color w:val="000000"/>
-              </w:rPr>
-              <w:t>ы</w:t>
+              <w:t>Описание работы программы</w:t>
             </w:r>
             <w:r>
               <w:rPr>
@@ -535,47 +529,13 @@
           <w:lang w:val="en-US"/>
         </w:rPr>
       </w:pPr>
-      <w:proofErr w:type="gramStart"/>
       <w:r>
         <w:rPr>
           <w:b/>
           <w:lang w:val="en-US"/>
         </w:rPr>
-        <w:t>YEAR;MONTH</w:t>
-      </w:r>
-      <w:proofErr w:type="gramEnd"/>
-      <w:r>
-        <w:rPr>
-          <w:b/>
-          <w:lang w:val="en-US"/>
-        </w:rPr>
-        <w:t>;</w:t>
-      </w:r>
-      <w:proofErr w:type="gramStart"/>
-      <w:r>
-        <w:rPr>
-          <w:b/>
-          <w:lang w:val="en-US"/>
-        </w:rPr>
-        <w:t>DAY;HOUR</w:t>
-      </w:r>
-      <w:proofErr w:type="gramEnd"/>
-      <w:r>
-        <w:rPr>
-          <w:b/>
-          <w:lang w:val="en-US"/>
-        </w:rPr>
-        <w:t>;</w:t>
-      </w:r>
-      <w:proofErr w:type="gramStart"/>
-      <w:r>
-        <w:rPr>
-          <w:b/>
-          <w:lang w:val="en-US"/>
-        </w:rPr>
-        <w:t>MINUTE;TEMPERATURE</w:t>
-      </w:r>
-      <w:proofErr w:type="gramEnd"/>
+        <w:t>YEAR;MONTH;DAY;HOUR;MINUTE;TEMPERATURE</w:t>
+      </w:r>
     </w:p>
     <w:p>
       <w:pPr>
@@ -587,43 +547,13 @@
         </w:rPr>
       </w:pPr>
       <w:proofErr w:type="spellStart"/>
-      <w:proofErr w:type="gramStart"/>
-      <w:r>
-        <w:rPr>
-          <w:lang w:val="en-US"/>
-        </w:rPr>
-        <w:t>dddd;mm</w:t>
-      </w:r>
-      <w:proofErr w:type="gramEnd"/>
-      <w:r>
-        <w:rPr>
-          <w:lang w:val="en-US"/>
-        </w:rPr>
-        <w:t>;</w:t>
-      </w:r>
-      <w:proofErr w:type="gramStart"/>
-      <w:r>
-        <w:rPr>
-          <w:lang w:val="en-US"/>
-        </w:rPr>
-        <w:t>dd;hh</w:t>
-      </w:r>
-      <w:proofErr w:type="gramEnd"/>
-      <w:r>
-        <w:rPr>
-          <w:lang w:val="en-US"/>
-        </w:rPr>
-        <w:t>;</w:t>
-      </w:r>
-      <w:proofErr w:type="gramStart"/>
-      <w:r>
-        <w:rPr>
-          <w:lang w:val="en-US"/>
-        </w:rPr>
-        <w:t>mm;temperature</w:t>
+      <w:r>
+        <w:rPr>
+          <w:lang w:val="en-US"/>
+        </w:rPr>
+        <w:t>dddd;mm;dd;hh;mm;temperature</w:t>
       </w:r>
       <w:proofErr w:type="spellEnd"/>
-      <w:proofErr w:type="gramEnd"/>
     </w:p>
     <w:p>
       <w:pPr>
@@ -2067,11 +1997,9 @@
         </w:numPr>
         <w:spacing w:before="0" w:after="0"/>
       </w:pPr>
-      <w:proofErr w:type="gramStart"/>
       <w:r>
         <w:t>temperature_big.csv  —</w:t>
       </w:r>
-      <w:proofErr w:type="gramEnd"/>
       <w:r>
         <w:rPr>
           <w:lang w:val="ru-RU"/>
@@ -2225,6 +2153,15 @@
           <w:lang w:val="ru-RU"/>
         </w:rPr>
       </w:pPr>
+      <w:hyperlink r:id="rId11" w:history="1">
+        <w:r>
+          <w:rPr>
+            <w:rStyle w:val="Hyperlink"/>
+            <w:lang w:val="ru-RU"/>
+          </w:rPr>
+          <w:t>https://github.com/YogeneP/mipt_hw_C/tree/a780e9b56fda5cb39e7dc17940571aeced383c8e/HW_TEMP_PRJ</w:t>
+        </w:r>
+      </w:hyperlink>
     </w:p>
     <w:p>
       <w:pPr>
@@ -2688,7 +2625,6 @@
         </w:rPr>
         <w:t xml:space="preserve">, пробел </w:t>
       </w:r>
-      <w:proofErr w:type="gramStart"/>
       <w:r>
         <w:rPr>
           <w:bCs/>
@@ -2696,7 +2632,6 @@
         </w:rPr>
         <w:t>“ ”</w:t>
       </w:r>
-      <w:proofErr w:type="gramEnd"/>
       <w:r>
         <w:rPr>
           <w:bCs/>
@@ -2781,7 +2716,15 @@
           <w:bCs/>
           <w:lang w:val="ru-RU"/>
         </w:rPr>
-        <w:t>Отображение статистики за год и месяц: последние в файле данных, явно указанные в виде параметров соответствующих аргументов или текущие.</w:t>
+        <w:t xml:space="preserve">Отображение статистики за год и месяц: последние в файле данных, явно </w:t>
+      </w:r>
+      <w:r>
+        <w:rPr>
+          <w:bCs/>
+          <w:lang w:val="ru-RU"/>
+        </w:rPr>
+        <w:lastRenderedPageBreak/>
+        <w:t>указанные в виде параметров соответствующих аргументов или текущие.</w:t>
       </w:r>
     </w:p>
     <w:p>
@@ -2804,7 +2747,6 @@
           <w:bCs/>
           <w:lang w:val="ru-RU"/>
         </w:rPr>
-        <w:lastRenderedPageBreak/>
         <w:t xml:space="preserve">При выполнении всех релевантных операций выполняется валидация данных: даты-времени – по формату и значениям с учётом количества дней по месяцам, в т.ч. для високосного года; температуры – по вхождению в диапазон между допустимыми минимальным и максимальным значениями. </w:t>
       </w:r>
     </w:p>
@@ -2932,21 +2874,7 @@
           <w:bCs/>
           <w:lang w:val="ru-RU"/>
         </w:rPr>
-        <w:t xml:space="preserve"> </w:t>
-      </w:r>
-      <w:r>
-        <w:rPr>
-          <w:bCs/>
-          <w:lang w:val="ru-RU"/>
-        </w:rPr>
-        <w:t>и корректировкой ошибок – удалением некорректных строк</w:t>
-      </w:r>
-      <w:r>
-        <w:rPr>
-          <w:bCs/>
-          <w:lang w:val="ru-RU"/>
-        </w:rPr>
-        <w:t>.</w:t>
+        <w:t xml:space="preserve"> и корректировкой ошибок – удалением некорректных строк.</w:t>
       </w:r>
     </w:p>
     <w:p>
@@ -2974,13 +2902,7 @@
         <w:rPr>
           <w:lang w:val="ru-RU"/>
         </w:rPr>
-        <w:t>)</w:t>
-      </w:r>
-      <w:r>
-        <w:rPr>
-          <w:lang w:val="ru-RU"/>
-        </w:rPr>
-        <w:t xml:space="preserve"> </w:t>
+        <w:t xml:space="preserve">) </w:t>
       </w:r>
       <w:r>
         <w:t>и рекомендуется запускать её из командной строки.</w:t>
@@ -3378,19 +3300,7 @@
         <w:rPr>
           <w:lang w:val="ru-RU"/>
         </w:rPr>
-        <w:t xml:space="preserve">- определяет год для вывода статистики: если ключ отсутствует, принимается последний год, </w:t>
-      </w:r>
-      <w:r>
-        <w:rPr>
-          <w:lang w:val="ru-RU"/>
-        </w:rPr>
-        <w:t>информация по которому присутствует в файле</w:t>
-      </w:r>
-      <w:r>
-        <w:rPr>
-          <w:lang w:val="ru-RU"/>
-        </w:rPr>
-        <w:t xml:space="preserve">; если ключ присутствует, но параметр </w:t>
+        <w:t xml:space="preserve">- определяет год для вывода статистики: если ключ отсутствует, принимается последний год, информация по которому присутствует в файле; если ключ присутствует, но параметр </w:t>
       </w:r>
       <w:r>
         <w:rPr>
@@ -3807,7 +3717,6 @@
         </w:rPr>
         <w:t xml:space="preserve"> </w:t>
       </w:r>
-      <w:proofErr w:type="gramStart"/>
       <w:r>
         <w:rPr>
           <w:lang w:val="en-US"/>
@@ -3826,14 +3735,12 @@
         </w:rPr>
         <w:t>MM</w:t>
       </w:r>
-      <w:proofErr w:type="gramEnd"/>
       <w:r>
         <w:rPr>
           <w:lang w:val="ru-RU"/>
         </w:rPr>
         <w:t>;</w:t>
       </w:r>
-      <w:proofErr w:type="gramStart"/>
       <w:r>
         <w:rPr>
           <w:lang w:val="en-US"/>
@@ -3852,14 +3759,12 @@
         </w:rPr>
         <w:t>HH</w:t>
       </w:r>
-      <w:proofErr w:type="gramEnd"/>
       <w:r>
         <w:rPr>
           <w:lang w:val="ru-RU"/>
         </w:rPr>
         <w:t>;</w:t>
       </w:r>
-      <w:proofErr w:type="gramStart"/>
       <w:r>
         <w:rPr>
           <w:lang w:val="en-US"/>
@@ -3878,7 +3783,6 @@
         </w:rPr>
         <w:t>TT</w:t>
       </w:r>
-      <w:proofErr w:type="gramEnd"/>
       <w:r>
         <w:rPr>
           <w:lang w:val="ru-RU"/>
@@ -3930,7 +3834,6 @@
         </w:rPr>
         <w:t xml:space="preserve"> </w:t>
       </w:r>
-      <w:proofErr w:type="gramStart"/>
       <w:r>
         <w:rPr>
           <w:lang w:val="en-US"/>
@@ -3949,14 +3852,12 @@
         </w:rPr>
         <w:t>MM</w:t>
       </w:r>
-      <w:proofErr w:type="gramEnd"/>
       <w:r>
         <w:rPr>
           <w:lang w:val="ru-RU"/>
         </w:rPr>
         <w:t>;</w:t>
       </w:r>
-      <w:proofErr w:type="gramStart"/>
       <w:r>
         <w:rPr>
           <w:lang w:val="en-US"/>
@@ -3975,14 +3876,12 @@
         </w:rPr>
         <w:t>HH</w:t>
       </w:r>
-      <w:proofErr w:type="gramEnd"/>
       <w:r>
         <w:rPr>
           <w:lang w:val="ru-RU"/>
         </w:rPr>
         <w:t>;</w:t>
       </w:r>
-      <w:proofErr w:type="gramStart"/>
       <w:r>
         <w:rPr>
           <w:lang w:val="en-US"/>
@@ -4001,7 +3900,6 @@
         </w:rPr>
         <w:t>TT</w:t>
       </w:r>
-      <w:proofErr w:type="gramEnd"/>
       <w:r>
         <w:rPr>
           <w:lang w:val="ru-RU"/>
@@ -4014,7 +3912,7 @@
         <w:spacing w:before="0" w:after="0"/>
         <w:ind w:left="360"/>
         <w:rPr>
-          <w:lang w:val="en-US"/>
+          <w:lang w:val="ru-RU"/>
         </w:rPr>
       </w:pPr>
     </w:p>
@@ -4437,6 +4335,7 @@
           <w:rFonts w:ascii="IBM Plex Sans SemiBold" w:eastAsia="IBM Plex Sans SemiBold" w:hAnsi="IBM Plex Sans SemiBold" w:cs="IBM Plex Sans SemiBold"/>
           <w:sz w:val="28"/>
           <w:szCs w:val="28"/>
+          <w:lang w:val="en-US"/>
         </w:rPr>
       </w:pPr>
       <w:bookmarkStart w:id="9" w:name="_heading=h.2s8eyo1" w:colFirst="0" w:colLast="0"/>
@@ -4445,6 +4344,7 @@
         <w:rPr>
           <w:sz w:val="28"/>
           <w:szCs w:val="28"/>
+          <w:lang w:val="en-US"/>
         </w:rPr>
         <w:br w:type="page"/>
       </w:r>
@@ -4506,6 +4406,7 @@
             <w:r>
               <w:rPr>
                 <w:rFonts w:ascii="Calibri" w:eastAsia="Calibri" w:hAnsi="Calibri" w:cs="Calibri"/>
+                <w:noProof/>
                 <w:sz w:val="28"/>
                 <w:szCs w:val="28"/>
               </w:rPr>
@@ -4525,7 +4426,7 @@
                           <pic:cNvPicPr/>
                         </pic:nvPicPr>
                         <pic:blipFill>
-                          <a:blip r:embed="rId11"/>
+                          <a:blip r:embed="rId12"/>
                           <a:stretch>
                             <a:fillRect/>
                           </a:stretch>
@@ -4558,7 +4459,7 @@
             </w:r>
             <w:r>
               <w:rPr>
-                <w:lang w:val="en-US"/>
+                <w:lang w:val="ru-RU"/>
               </w:rPr>
               <w:t>.</w:t>
             </w:r>
@@ -4568,6 +4469,9 @@
           </w:p>
           <w:p>
             <w:r>
+              <w:rPr>
+                <w:noProof/>
+              </w:rPr>
               <w:drawing>
                 <wp:inline distT="0" distB="0" distL="0" distR="0" wp14:anchorId="3E4ABA06" wp14:editId="53CF540A">
                   <wp:extent cx="5996305" cy="3735070"/>
@@ -4584,7 +4488,7 @@
                           <pic:cNvPicPr/>
                         </pic:nvPicPr>
                         <pic:blipFill>
-                          <a:blip r:embed="rId12"/>
+                          <a:blip r:embed="rId13"/>
                           <a:stretch>
                             <a:fillRect/>
                           </a:stretch>
@@ -4611,7 +4515,7 @@
             </w:r>
             <w:r>
               <w:rPr>
-                <w:lang w:val="en-US"/>
+                <w:lang w:val="ru-RU"/>
               </w:rPr>
               <w:t>.</w:t>
             </w:r>
@@ -4621,6 +4525,9 @@
           </w:p>
           <w:p>
             <w:r>
+              <w:rPr>
+                <w:noProof/>
+              </w:rPr>
               <w:lastRenderedPageBreak/>
               <w:drawing>
                 <wp:inline distT="0" distB="0" distL="0" distR="0" wp14:anchorId="79F93FF4" wp14:editId="5AB267D4">
@@ -4638,7 +4545,7 @@
                           <pic:cNvPicPr/>
                         </pic:nvPicPr>
                         <pic:blipFill>
-                          <a:blip r:embed="rId13"/>
+                          <a:blip r:embed="rId14"/>
                           <a:stretch>
                             <a:fillRect/>
                           </a:stretch>
@@ -4665,7 +4572,7 @@
             </w:r>
             <w:r>
               <w:rPr>
-                <w:lang w:val="en-US"/>
+                <w:lang w:val="ru-RU"/>
               </w:rPr>
               <w:t>.</w:t>
             </w:r>
@@ -4683,6 +4590,9 @@
               <w:t xml:space="preserve"> </w:t>
             </w:r>
             <w:r>
+              <w:rPr>
+                <w:noProof/>
+              </w:rPr>
               <w:drawing>
                 <wp:inline distT="0" distB="0" distL="0" distR="0" wp14:anchorId="2A794475" wp14:editId="0855F335">
                   <wp:extent cx="5494020" cy="3559506"/>
@@ -4699,7 +4609,7 @@
                           <pic:cNvPicPr/>
                         </pic:nvPicPr>
                         <pic:blipFill>
-                          <a:blip r:embed="rId14"/>
+                          <a:blip r:embed="rId15"/>
                           <a:stretch>
                             <a:fillRect/>
                           </a:stretch>
@@ -4843,6 +4753,9 @@
               </w:rPr>
             </w:pPr>
             <w:r>
+              <w:rPr>
+                <w:noProof/>
+              </w:rPr>
               <w:drawing>
                 <wp:inline distT="0" distB="0" distL="0" distR="0" wp14:anchorId="7F0A63E1" wp14:editId="4CA6A0A1">
                   <wp:extent cx="5996305" cy="553720"/>
@@ -4859,7 +4772,7 @@
                           <pic:cNvPicPr/>
                         </pic:nvPicPr>
                         <pic:blipFill>
-                          <a:blip r:embed="rId15"/>
+                          <a:blip r:embed="rId16"/>
                           <a:stretch>
                             <a:fillRect/>
                           </a:stretch>
@@ -7045,6 +6958,29 @@
       </w:tblBorders>
     </w:tblPr>
   </w:style>
+  <w:style w:type="character" w:styleId="Hyperlink">
+    <w:name w:val="Hyperlink"/>
+    <w:basedOn w:val="DefaultParagraphFont"/>
+    <w:uiPriority w:val="99"/>
+    <w:unhideWhenUsed/>
+    <w:rsid w:val="00811411"/>
+    <w:rPr>
+      <w:color w:val="0000FF" w:themeColor="hyperlink"/>
+      <w:u w:val="single"/>
+    </w:rPr>
+  </w:style>
+  <w:style w:type="character" w:styleId="UnresolvedMention">
+    <w:name w:val="Unresolved Mention"/>
+    <w:basedOn w:val="DefaultParagraphFont"/>
+    <w:uiPriority w:val="99"/>
+    <w:semiHidden/>
+    <w:unhideWhenUsed/>
+    <w:rsid w:val="00811411"/>
+    <w:rPr>
+      <w:color w:val="605E5C"/>
+      <w:shd w:val="clear" w:color="auto" w:fill="E1DFDD"/>
+    </w:rPr>
+  </w:style>
 </w:styles>
 </file>
 

</xml_diff>

<commit_message>
Course project complete 2
</commit_message>
<xml_diff>
--- a/HW_TEMP_PRJ/Павлов_ЕИ_Отчет по курсовой работе.docx
+++ b/HW_TEMP_PRJ/Павлов_ЕИ_Отчет по курсовой работе.docx
@@ -415,10 +415,7 @@
             <w:ind w:left="720"/>
             <w:jc w:val="left"/>
             <w:rPr>
-              <w:rFonts w:ascii="Arial" w:eastAsia="Arial" w:hAnsi="Arial" w:cs="Arial"/>
-              <w:color w:val="000000"/>
-              <w:sz w:val="22"/>
-              <w:szCs w:val="22"/>
+              <w:lang w:val="ru-RU"/>
             </w:rPr>
           </w:pPr>
           <w:hyperlink w:anchor="_heading=h.17dp8vu">
@@ -444,6 +441,32 @@
           </w:hyperlink>
           <w:r>
             <w:fldChar w:fldCharType="end"/>
+          </w:r>
+        </w:p>
+        <w:p>
+          <w:pPr>
+            <w:widowControl w:val="0"/>
+            <w:tabs>
+              <w:tab w:val="right" w:pos="12000"/>
+            </w:tabs>
+            <w:spacing w:before="60" w:after="0" w:line="240" w:lineRule="auto"/>
+            <w:jc w:val="left"/>
+            <w:rPr>
+              <w:lang w:val="ru-RU"/>
+            </w:rPr>
+          </w:pPr>
+          <w:r>
+            <w:rPr>
+              <w:lang w:val="ru-RU"/>
+            </w:rPr>
+            <w:t>Потенциал развития программы</w:t>
+          </w:r>
+          <w:r>
+            <w:rPr>
+              <w:lang w:val="ru-RU"/>
+            </w:rPr>
+            <w:tab/>
+            <w:t>10</w:t>
           </w:r>
         </w:p>
       </w:sdtContent>
@@ -529,13 +552,47 @@
           <w:lang w:val="en-US"/>
         </w:rPr>
       </w:pPr>
+      <w:proofErr w:type="gramStart"/>
       <w:r>
         <w:rPr>
           <w:b/>
           <w:lang w:val="en-US"/>
         </w:rPr>
-        <w:t>YEAR;MONTH;DAY;HOUR;MINUTE;TEMPERATURE</w:t>
-      </w:r>
+        <w:t>YEAR;MONTH</w:t>
+      </w:r>
+      <w:proofErr w:type="gramEnd"/>
+      <w:r>
+        <w:rPr>
+          <w:b/>
+          <w:lang w:val="en-US"/>
+        </w:rPr>
+        <w:t>;</w:t>
+      </w:r>
+      <w:proofErr w:type="gramStart"/>
+      <w:r>
+        <w:rPr>
+          <w:b/>
+          <w:lang w:val="en-US"/>
+        </w:rPr>
+        <w:t>DAY;HOUR</w:t>
+      </w:r>
+      <w:proofErr w:type="gramEnd"/>
+      <w:r>
+        <w:rPr>
+          <w:b/>
+          <w:lang w:val="en-US"/>
+        </w:rPr>
+        <w:t>;</w:t>
+      </w:r>
+      <w:proofErr w:type="gramStart"/>
+      <w:r>
+        <w:rPr>
+          <w:b/>
+          <w:lang w:val="en-US"/>
+        </w:rPr>
+        <w:t>MINUTE;TEMPERATURE</w:t>
+      </w:r>
+      <w:proofErr w:type="gramEnd"/>
     </w:p>
     <w:p>
       <w:pPr>
@@ -547,13 +604,43 @@
         </w:rPr>
       </w:pPr>
       <w:proofErr w:type="spellStart"/>
-      <w:r>
-        <w:rPr>
-          <w:lang w:val="en-US"/>
-        </w:rPr>
-        <w:t>dddd;mm;dd;hh;mm;temperature</w:t>
+      <w:proofErr w:type="gramStart"/>
+      <w:r>
+        <w:rPr>
+          <w:lang w:val="en-US"/>
+        </w:rPr>
+        <w:t>dddd;mm</w:t>
+      </w:r>
+      <w:proofErr w:type="gramEnd"/>
+      <w:r>
+        <w:rPr>
+          <w:lang w:val="en-US"/>
+        </w:rPr>
+        <w:t>;</w:t>
+      </w:r>
+      <w:proofErr w:type="gramStart"/>
+      <w:r>
+        <w:rPr>
+          <w:lang w:val="en-US"/>
+        </w:rPr>
+        <w:t>dd;hh</w:t>
+      </w:r>
+      <w:proofErr w:type="gramEnd"/>
+      <w:r>
+        <w:rPr>
+          <w:lang w:val="en-US"/>
+        </w:rPr>
+        <w:t>;</w:t>
+      </w:r>
+      <w:proofErr w:type="gramStart"/>
+      <w:r>
+        <w:rPr>
+          <w:lang w:val="en-US"/>
+        </w:rPr>
+        <w:t>mm;temperature</w:t>
       </w:r>
       <w:proofErr w:type="spellEnd"/>
+      <w:proofErr w:type="gramEnd"/>
     </w:p>
     <w:p>
       <w:pPr>
@@ -1997,9 +2084,11 @@
         </w:numPr>
         <w:spacing w:before="0" w:after="0"/>
       </w:pPr>
+      <w:proofErr w:type="gramStart"/>
       <w:r>
         <w:t>temperature_big.csv  —</w:t>
       </w:r>
+      <w:proofErr w:type="gramEnd"/>
       <w:r>
         <w:rPr>
           <w:lang w:val="ru-RU"/>
@@ -2264,6 +2353,11 @@
       </w:r>
     </w:p>
     <w:p>
+      <w:pPr>
+        <w:rPr>
+          <w:lang w:val="ru-RU"/>
+        </w:rPr>
+      </w:pPr>
       <w:proofErr w:type="spellStart"/>
       <w:r>
         <w:t>makefile</w:t>
@@ -2281,8 +2375,76 @@
       <w:r>
         <w:t>;</w:t>
       </w:r>
-    </w:p>
-    <w:p>
+      <w:r>
+        <w:t xml:space="preserve"> </w:t>
+      </w:r>
+      <w:r>
+        <w:rPr>
+          <w:lang w:val="ru-RU"/>
+        </w:rPr>
+        <w:t>сконф</w:t>
+      </w:r>
+      <w:r>
+        <w:rPr>
+          <w:lang w:val="ru-RU"/>
+        </w:rPr>
+        <w:t>и</w:t>
+      </w:r>
+      <w:r>
+        <w:rPr>
+          <w:lang w:val="ru-RU"/>
+        </w:rPr>
+        <w:t>г</w:t>
+      </w:r>
+      <w:r>
+        <w:rPr>
+          <w:lang w:val="ru-RU"/>
+        </w:rPr>
+        <w:t>у</w:t>
+      </w:r>
+      <w:r>
+        <w:rPr>
+          <w:lang w:val="ru-RU"/>
+        </w:rPr>
+        <w:t>рирован для авто</w:t>
+      </w:r>
+      <w:r>
+        <w:rPr>
+          <w:lang w:val="ru-RU"/>
+        </w:rPr>
+        <w:t xml:space="preserve">матического определения семейства ОС и сборки программы для ОС </w:t>
+      </w:r>
+      <w:r>
+        <w:rPr>
+          <w:lang w:val="en-US"/>
+        </w:rPr>
+        <w:t>Windows</w:t>
+      </w:r>
+      <w:r>
+        <w:rPr>
+          <w:lang w:val="ru-RU"/>
+        </w:rPr>
+        <w:t xml:space="preserve"> </w:t>
+      </w:r>
+      <w:r>
+        <w:rPr>
+          <w:lang w:val="ru-RU"/>
+        </w:rPr>
+        <w:t xml:space="preserve">или </w:t>
+      </w:r>
+      <w:r>
+        <w:rPr>
+          <w:lang w:val="en-US"/>
+        </w:rPr>
+        <w:t>Linux</w:t>
+      </w:r>
+    </w:p>
+    <w:p>
+      <w:pPr>
+        <w:rPr>
+          <w:lang w:val="ru-RU"/>
+        </w:rPr>
+      </w:pPr>
       <w:r>
         <w:rPr>
           <w:lang w:val="en-US"/>
@@ -2310,31 +2472,13 @@
       </w:r>
       <w:proofErr w:type="spellEnd"/>
       <w:r>
+        <w:rPr>
+          <w:lang w:val="ru-RU"/>
+        </w:rPr>
         <w:t xml:space="preserve"> </w:t>
       </w:r>
       <w:r>
-        <w:rPr>
-          <w:lang w:val="ru-RU"/>
-        </w:rPr>
-        <w:t xml:space="preserve">/ </w:t>
-      </w:r>
-      <w:r>
-        <w:rPr>
-          <w:lang w:val="en-US"/>
-        </w:rPr>
-        <w:t>run</w:t>
-      </w:r>
-      <w:r>
-        <w:rPr>
-          <w:lang w:val="ru-RU"/>
-        </w:rPr>
-        <w:t>_</w:t>
-      </w:r>
-      <w:r>
-        <w:rPr>
-          <w:lang w:val="en-US"/>
-        </w:rPr>
-        <w:t>temp</w:t>
+        <w:t>– собранный исполняемый файл программы</w:t>
       </w:r>
       <w:r>
         <w:rPr>
@@ -2343,15 +2487,6 @@
         <w:t xml:space="preserve"> </w:t>
       </w:r>
       <w:r>
-        <w:t>– собранный исполняемый файл программы</w:t>
-      </w:r>
-      <w:r>
-        <w:rPr>
-          <w:lang w:val="ru-RU"/>
-        </w:rPr>
-        <w:t xml:space="preserve"> </w:t>
-      </w:r>
-      <w:r>
         <w:rPr>
           <w:lang w:val="ru-RU"/>
         </w:rPr>
@@ -2362,18 +2497,6 @@
           <w:lang w:val="en-US"/>
         </w:rPr>
         <w:t>Windows</w:t>
-      </w:r>
-      <w:r>
-        <w:rPr>
-          <w:lang w:val="ru-RU"/>
-        </w:rPr>
-        <w:t>/</w:t>
-      </w:r>
-      <w:r>
-        <w:rPr>
-          <w:lang w:val="en-US"/>
-        </w:rPr>
-        <w:t>Linux</w:t>
       </w:r>
       <w:r>
         <w:t>.</w:t>
@@ -2625,6 +2748,7 @@
         </w:rPr>
         <w:t xml:space="preserve">, пробел </w:t>
       </w:r>
+      <w:proofErr w:type="gramStart"/>
       <w:r>
         <w:rPr>
           <w:bCs/>
@@ -2632,6 +2756,7 @@
         </w:rPr>
         <w:t>“ ”</w:t>
       </w:r>
+      <w:proofErr w:type="gramEnd"/>
       <w:r>
         <w:rPr>
           <w:bCs/>
@@ -2716,15 +2841,36 @@
           <w:bCs/>
           <w:lang w:val="ru-RU"/>
         </w:rPr>
-        <w:t xml:space="preserve">Отображение статистики за год и месяц: последние в файле данных, явно </w:t>
+        <w:lastRenderedPageBreak/>
+        <w:t>Отображение статистики за год и месяц: последни</w:t>
       </w:r>
       <w:r>
         <w:rPr>
           <w:bCs/>
           <w:lang w:val="ru-RU"/>
         </w:rPr>
-        <w:lastRenderedPageBreak/>
-        <w:t>указанные в виде параметров соответствующих аргументов или текущие.</w:t>
+        <w:t>й год</w:t>
+      </w:r>
+      <w:r>
+        <w:rPr>
+          <w:bCs/>
+          <w:lang w:val="ru-RU"/>
+        </w:rPr>
+        <w:t xml:space="preserve"> в файле данных, явно указанные </w:t>
+      </w:r>
+      <w:r>
+        <w:rPr>
+          <w:bCs/>
+          <w:lang w:val="ru-RU"/>
+        </w:rPr>
+        <w:t xml:space="preserve">периоды </w:t>
+      </w:r>
+      <w:r>
+        <w:rPr>
+          <w:bCs/>
+          <w:lang w:val="ru-RU"/>
+        </w:rPr>
+        <w:t>в виде параметров соответствующих аргументов или текущие.</w:t>
       </w:r>
     </w:p>
     <w:p>
@@ -2993,7 +3139,25 @@
         <w:rPr>
           <w:lang w:val="ru-RU"/>
         </w:rPr>
-        <w:t>. Также данная информация отображается в случае отсутствия или неверного ввода параметров аргументов</w:t>
+        <w:t xml:space="preserve">. Также данная информация отображается в случае отсутствия или неверного ввода </w:t>
+      </w:r>
+      <w:r>
+        <w:rPr>
+          <w:lang w:val="ru-RU"/>
+        </w:rPr>
+        <w:t xml:space="preserve">аргументов и их </w:t>
+      </w:r>
+      <w:r>
+        <w:rPr>
+          <w:lang w:val="ru-RU"/>
+        </w:rPr>
+        <w:t>параметро</w:t>
+      </w:r>
+      <w:r>
+        <w:rPr>
+          <w:lang w:val="ru-RU"/>
+        </w:rPr>
+        <w:t>в</w:t>
       </w:r>
       <w:r>
         <w:t>;</w:t>
@@ -3066,7 +3230,25 @@
         <w:rPr>
           <w:lang w:val="ru-RU"/>
         </w:rPr>
-        <w:t>Будет выведена информация по количеству записей и наличии ошибок в файле</w:t>
+        <w:t>В</w:t>
+      </w:r>
+      <w:r>
+        <w:rPr>
+          <w:lang w:val="ru-RU"/>
+        </w:rPr>
+        <w:t>ыв</w:t>
+      </w:r>
+      <w:r>
+        <w:rPr>
+          <w:lang w:val="ru-RU"/>
+        </w:rPr>
+        <w:t>одится</w:t>
+      </w:r>
+      <w:r>
+        <w:rPr>
+          <w:lang w:val="ru-RU"/>
+        </w:rPr>
+        <w:t xml:space="preserve"> информация по количеству записей и наличии ошибок в файле</w:t>
       </w:r>
       <w:r>
         <w:rPr>
@@ -3333,6 +3515,7 @@
         <w:rPr>
           <w:lang w:val="ru-RU"/>
         </w:rPr>
+        <w:lastRenderedPageBreak/>
         <w:t>«-</w:t>
       </w:r>
       <w:r>
@@ -3537,7 +3720,6 @@
         <w:rPr>
           <w:lang w:val="ru-RU"/>
         </w:rPr>
-        <w:lastRenderedPageBreak/>
         <w:t>«-</w:t>
       </w:r>
       <w:r>
@@ -3640,7 +3822,19 @@
         <w:rPr>
           <w:lang w:val="ru-RU"/>
         </w:rPr>
-        <w:t>добавление записи в конец файла; если указана только значение температуры, запись добавляется с текущими датой/временем. Файл не перезаписывается.</w:t>
+        <w:t>добавление записи в конец файла; если указан</w:t>
+      </w:r>
+      <w:r>
+        <w:rPr>
+          <w:lang w:val="ru-RU"/>
+        </w:rPr>
+        <w:t>о</w:t>
+      </w:r>
+      <w:r>
+        <w:rPr>
+          <w:lang w:val="ru-RU"/>
+        </w:rPr>
+        <w:t xml:space="preserve"> только значение температуры, запись добавляется с текущими датой/временем. Файл не перезаписывается.</w:t>
       </w:r>
     </w:p>
     <w:p>
@@ -3717,6 +3911,7 @@
         </w:rPr>
         <w:t xml:space="preserve"> </w:t>
       </w:r>
+      <w:proofErr w:type="gramStart"/>
       <w:r>
         <w:rPr>
           <w:lang w:val="en-US"/>
@@ -3735,12 +3930,14 @@
         </w:rPr>
         <w:t>MM</w:t>
       </w:r>
+      <w:proofErr w:type="gramEnd"/>
       <w:r>
         <w:rPr>
           <w:lang w:val="ru-RU"/>
         </w:rPr>
         <w:t>;</w:t>
       </w:r>
+      <w:proofErr w:type="gramStart"/>
       <w:r>
         <w:rPr>
           <w:lang w:val="en-US"/>
@@ -3759,12 +3956,14 @@
         </w:rPr>
         <w:t>HH</w:t>
       </w:r>
+      <w:proofErr w:type="gramEnd"/>
       <w:r>
         <w:rPr>
           <w:lang w:val="ru-RU"/>
         </w:rPr>
         <w:t>;</w:t>
       </w:r>
+      <w:proofErr w:type="gramStart"/>
       <w:r>
         <w:rPr>
           <w:lang w:val="en-US"/>
@@ -3783,6 +3982,7 @@
         </w:rPr>
         <w:t>TT</w:t>
       </w:r>
+      <w:proofErr w:type="gramEnd"/>
       <w:r>
         <w:rPr>
           <w:lang w:val="ru-RU"/>
@@ -3834,6 +4034,7 @@
         </w:rPr>
         <w:t xml:space="preserve"> </w:t>
       </w:r>
+      <w:proofErr w:type="gramStart"/>
       <w:r>
         <w:rPr>
           <w:lang w:val="en-US"/>
@@ -3852,12 +4053,14 @@
         </w:rPr>
         <w:t>MM</w:t>
       </w:r>
+      <w:proofErr w:type="gramEnd"/>
       <w:r>
         <w:rPr>
           <w:lang w:val="ru-RU"/>
         </w:rPr>
         <w:t>;</w:t>
       </w:r>
+      <w:proofErr w:type="gramStart"/>
       <w:r>
         <w:rPr>
           <w:lang w:val="en-US"/>
@@ -3876,12 +4079,14 @@
         </w:rPr>
         <w:t>HH</w:t>
       </w:r>
+      <w:proofErr w:type="gramEnd"/>
       <w:r>
         <w:rPr>
           <w:lang w:val="ru-RU"/>
         </w:rPr>
         <w:t>;</w:t>
       </w:r>
+      <w:proofErr w:type="gramStart"/>
       <w:r>
         <w:rPr>
           <w:lang w:val="en-US"/>
@@ -3900,6 +4105,7 @@
         </w:rPr>
         <w:t>TT</w:t>
       </w:r>
+      <w:proofErr w:type="gramEnd"/>
       <w:r>
         <w:rPr>
           <w:lang w:val="ru-RU"/>
@@ -3972,7 +4178,7 @@
         <w:rPr>
           <w:lang w:val="ru-RU"/>
         </w:rPr>
-        <w:t>Удаление записи</w:t>
+        <w:t>Добавление записи</w:t>
       </w:r>
     </w:p>
     <w:p>
@@ -3991,7 +4197,7 @@
         <w:rPr>
           <w:lang w:val="ru-RU"/>
         </w:rPr>
-        <w:t>Добавление записи</w:t>
+        <w:t>Удаление записи</w:t>
       </w:r>
     </w:p>
     <w:p>
@@ -4300,34 +4506,6 @@
         </w:rPr>
         <w:t xml:space="preserve"> -a 2023 10 15 10 0 5 -d 10 -s -m 10 -y</w:t>
       </w:r>
-    </w:p>
-    <w:p>
-      <w:pPr>
-        <w:rPr>
-          <w:lang w:val="en-US"/>
-        </w:rPr>
-      </w:pPr>
-    </w:p>
-    <w:p>
-      <w:pPr>
-        <w:rPr>
-          <w:lang w:val="en-US"/>
-        </w:rPr>
-      </w:pPr>
-    </w:p>
-    <w:p>
-      <w:pPr>
-        <w:rPr>
-          <w:lang w:val="en-US"/>
-        </w:rPr>
-      </w:pPr>
-    </w:p>
-    <w:p>
-      <w:pPr>
-        <w:rPr>
-          <w:lang w:val="en-US"/>
-        </w:rPr>
-      </w:pPr>
     </w:p>
     <w:p>
       <w:pPr>
@@ -4510,6 +4688,11 @@
             </w:r>
           </w:p>
           <w:p>
+            <w:pPr>
+              <w:rPr>
+                <w:lang w:val="ru-RU"/>
+              </w:rPr>
+            </w:pPr>
             <w:r>
               <w:t>Рис</w:t>
             </w:r>
@@ -4521,6 +4704,18 @@
             </w:r>
             <w:r>
               <w:t xml:space="preserve"> 2. Запуск программы с указанием файла и опцией выбора месяца</w:t>
+            </w:r>
+            <w:r>
+              <w:rPr>
+                <w:lang w:val="ru-RU"/>
+              </w:rPr>
+              <w:t xml:space="preserve">. </w:t>
+            </w:r>
+            <w:r>
+              <w:rPr>
+                <w:lang w:val="ru-RU"/>
+              </w:rPr>
+              <w:t>Файл данных содержит 2880 ошибочных записей (несуществующие даты 29 и 30 февраля 2021 г.)</w:t>
             </w:r>
           </w:p>
           <w:p>
@@ -4567,6 +4762,11 @@
             </w:r>
           </w:p>
           <w:p>
+            <w:pPr>
+              <w:rPr>
+                <w:lang w:val="ru-RU"/>
+              </w:rPr>
+            </w:pPr>
             <w:r>
               <w:t>Рис</w:t>
             </w:r>
@@ -4578,6 +4778,12 @@
             </w:r>
             <w:r>
               <w:t xml:space="preserve"> 3. Запуск программы с указанием имени файла</w:t>
+            </w:r>
+            <w:r>
+              <w:rPr>
+                <w:lang w:val="ru-RU"/>
+              </w:rPr>
+              <w:t xml:space="preserve">. </w:t>
             </w:r>
           </w:p>
           <w:p>
@@ -4680,7 +4886,6 @@
           <w:sz w:val="28"/>
           <w:szCs w:val="28"/>
         </w:rPr>
-        <w:lastRenderedPageBreak/>
         <w:br w:type="page"/>
       </w:r>
     </w:p>
@@ -4821,13 +5026,119 @@
         </w:tc>
       </w:tr>
     </w:tbl>
-    <w:p/>
-    <w:p>
-      <w:pPr>
-        <w:spacing w:before="0" w:after="0"/>
-      </w:pPr>
-    </w:p>
-    <w:p/>
+    <w:p>
+      <w:pPr>
+        <w:rPr>
+          <w:lang w:val="ru-RU"/>
+        </w:rPr>
+      </w:pPr>
+    </w:p>
+    <w:p>
+      <w:pPr>
+        <w:pStyle w:val="Heading1"/>
+        <w:rPr>
+          <w:lang w:val="ru-RU"/>
+        </w:rPr>
+      </w:pPr>
+      <w:r>
+        <w:rPr>
+          <w:lang w:val="ru-RU"/>
+        </w:rPr>
+        <w:t>Потенциал развития программы</w:t>
+      </w:r>
+    </w:p>
+    <w:p>
+      <w:pPr>
+        <w:rPr>
+          <w:lang w:val="ru-RU"/>
+        </w:rPr>
+      </w:pPr>
+      <w:r>
+        <w:rPr>
+          <w:lang w:val="ru-RU"/>
+        </w:rPr>
+        <w:t>В качестве потенциальных шагов по развитию программы можно предположить следующие функциональные дополнения:</w:t>
+      </w:r>
+    </w:p>
+    <w:p>
+      <w:pPr>
+        <w:pStyle w:val="ListParagraph"/>
+        <w:numPr>
+          <w:ilvl w:val="0"/>
+          <w:numId w:val="10"/>
+        </w:numPr>
+        <w:rPr>
+          <w:lang w:val="ru-RU"/>
+        </w:rPr>
+      </w:pPr>
+      <w:r>
+        <w:rPr>
+          <w:lang w:val="ru-RU"/>
+        </w:rPr>
+        <w:t>Слияние данных из нескольких файлов, например, от нескольких датчиков</w:t>
+      </w:r>
+    </w:p>
+    <w:p>
+      <w:pPr>
+        <w:pStyle w:val="ListParagraph"/>
+        <w:numPr>
+          <w:ilvl w:val="0"/>
+          <w:numId w:val="10"/>
+        </w:numPr>
+        <w:rPr>
+          <w:lang w:val="ru-RU"/>
+        </w:rPr>
+      </w:pPr>
+      <w:r>
+        <w:rPr>
+          <w:lang w:val="ru-RU"/>
+        </w:rPr>
+        <w:t>Сравнение данных из нескольких файлов</w:t>
+      </w:r>
+    </w:p>
+    <w:p>
+      <w:pPr>
+        <w:pStyle w:val="ListParagraph"/>
+        <w:numPr>
+          <w:ilvl w:val="0"/>
+          <w:numId w:val="10"/>
+        </w:numPr>
+        <w:rPr>
+          <w:lang w:val="ru-RU"/>
+        </w:rPr>
+      </w:pPr>
+      <w:r>
+        <w:rPr>
+          <w:lang w:val="ru-RU"/>
+        </w:rPr>
+        <w:t xml:space="preserve">Анализ адекватности данных для сбора статистики: полнота, равномерность </w:t>
+      </w:r>
+      <w:r>
+        <w:rPr>
+          <w:lang w:val="ru-RU"/>
+        </w:rPr>
+        <w:t xml:space="preserve">распределения данных </w:t>
+      </w:r>
+      <w:r>
+        <w:rPr>
+          <w:lang w:val="ru-RU"/>
+        </w:rPr>
+        <w:t>по периодам выборки</w:t>
+      </w:r>
+      <w:r>
+        <w:rPr>
+          <w:lang w:val="ru-RU"/>
+        </w:rPr>
+        <w:t>, наличие выбросов и т.д.</w:t>
+      </w:r>
+    </w:p>
+    <w:p>
+      <w:pPr>
+        <w:rPr>
+          <w:lang w:val="ru-RU"/>
+        </w:rPr>
+      </w:pPr>
+    </w:p>
     <w:sectPr>
       <w:pgSz w:w="11909" w:h="16834"/>
       <w:pgMar w:top="1133" w:right="1133" w:bottom="1133" w:left="1133" w:header="720" w:footer="720" w:gutter="0"/>
@@ -5756,6 +6067,95 @@
     </w:lvl>
   </w:abstractNum>
   <w:abstractNum w:abstractNumId="7" w15:restartNumberingAfterBreak="0">
+    <w:nsid w:val="50FC0E62"/>
+    <w:multiLevelType w:val="hybridMultilevel"/>
+    <w:tmpl w:val="D610D7C2"/>
+    <w:lvl w:ilvl="0" w:tplc="0419000F">
+      <w:start w:val="1"/>
+      <w:numFmt w:val="decimal"/>
+      <w:lvlText w:val="%1."/>
+      <w:lvlJc w:val="left"/>
+      <w:pPr>
+        <w:ind w:left="720" w:hanging="360"/>
+      </w:pPr>
+      <w:rPr>
+        <w:rFonts w:hint="default"/>
+      </w:rPr>
+    </w:lvl>
+    <w:lvl w:ilvl="1" w:tplc="04190019" w:tentative="1">
+      <w:start w:val="1"/>
+      <w:numFmt w:val="lowerLetter"/>
+      <w:lvlText w:val="%2."/>
+      <w:lvlJc w:val="left"/>
+      <w:pPr>
+        <w:ind w:left="1440" w:hanging="360"/>
+      </w:pPr>
+    </w:lvl>
+    <w:lvl w:ilvl="2" w:tplc="0419001B" w:tentative="1">
+      <w:start w:val="1"/>
+      <w:numFmt w:val="lowerRoman"/>
+      <w:lvlText w:val="%3."/>
+      <w:lvlJc w:val="right"/>
+      <w:pPr>
+        <w:ind w:left="2160" w:hanging="180"/>
+      </w:pPr>
+    </w:lvl>
+    <w:lvl w:ilvl="3" w:tplc="0419000F" w:tentative="1">
+      <w:start w:val="1"/>
+      <w:numFmt w:val="decimal"/>
+      <w:lvlText w:val="%4."/>
+      <w:lvlJc w:val="left"/>
+      <w:pPr>
+        <w:ind w:left="2880" w:hanging="360"/>
+      </w:pPr>
+    </w:lvl>
+    <w:lvl w:ilvl="4" w:tplc="04190019" w:tentative="1">
+      <w:start w:val="1"/>
+      <w:numFmt w:val="lowerLetter"/>
+      <w:lvlText w:val="%5."/>
+      <w:lvlJc w:val="left"/>
+      <w:pPr>
+        <w:ind w:left="3600" w:hanging="360"/>
+      </w:pPr>
+    </w:lvl>
+    <w:lvl w:ilvl="5" w:tplc="0419001B" w:tentative="1">
+      <w:start w:val="1"/>
+      <w:numFmt w:val="lowerRoman"/>
+      <w:lvlText w:val="%6."/>
+      <w:lvlJc w:val="right"/>
+      <w:pPr>
+        <w:ind w:left="4320" w:hanging="180"/>
+      </w:pPr>
+    </w:lvl>
+    <w:lvl w:ilvl="6" w:tplc="0419000F" w:tentative="1">
+      <w:start w:val="1"/>
+      <w:numFmt w:val="decimal"/>
+      <w:lvlText w:val="%7."/>
+      <w:lvlJc w:val="left"/>
+      <w:pPr>
+        <w:ind w:left="5040" w:hanging="360"/>
+      </w:pPr>
+    </w:lvl>
+    <w:lvl w:ilvl="7" w:tplc="04190019" w:tentative="1">
+      <w:start w:val="1"/>
+      <w:numFmt w:val="lowerLetter"/>
+      <w:lvlText w:val="%8."/>
+      <w:lvlJc w:val="left"/>
+      <w:pPr>
+        <w:ind w:left="5760" w:hanging="360"/>
+      </w:pPr>
+    </w:lvl>
+    <w:lvl w:ilvl="8" w:tplc="0419001B" w:tentative="1">
+      <w:start w:val="1"/>
+      <w:numFmt w:val="lowerRoman"/>
+      <w:lvlText w:val="%9."/>
+      <w:lvlJc w:val="right"/>
+      <w:pPr>
+        <w:ind w:left="6480" w:hanging="180"/>
+      </w:pPr>
+    </w:lvl>
+  </w:abstractNum>
+  <w:abstractNum w:abstractNumId="8" w15:restartNumberingAfterBreak="0">
     <w:nsid w:val="530530E2"/>
     <w:multiLevelType w:val="hybridMultilevel"/>
     <w:tmpl w:val="D256B32C"/>
@@ -5844,7 +6244,7 @@
       </w:pPr>
     </w:lvl>
   </w:abstractNum>
-  <w:abstractNum w:abstractNumId="8" w15:restartNumberingAfterBreak="0">
+  <w:abstractNum w:abstractNumId="9" w15:restartNumberingAfterBreak="0">
     <w:nsid w:val="5A01267C"/>
     <w:multiLevelType w:val="multilevel"/>
     <w:tmpl w:val="5C6E80A8"/>
@@ -5957,7 +6357,7 @@
       </w:rPr>
     </w:lvl>
   </w:abstractNum>
-  <w:abstractNum w:abstractNumId="9" w15:restartNumberingAfterBreak="0">
+  <w:abstractNum w:abstractNumId="10" w15:restartNumberingAfterBreak="0">
     <w:nsid w:val="5D2D577C"/>
     <w:multiLevelType w:val="multilevel"/>
     <w:tmpl w:val="5BEE52C0"/>
@@ -6070,7 +6470,7 @@
       </w:rPr>
     </w:lvl>
   </w:abstractNum>
-  <w:abstractNum w:abstractNumId="10" w15:restartNumberingAfterBreak="0">
+  <w:abstractNum w:abstractNumId="11" w15:restartNumberingAfterBreak="0">
     <w:nsid w:val="720876E2"/>
     <w:multiLevelType w:val="multilevel"/>
     <w:tmpl w:val="2A649BCC"/>
@@ -6184,7 +6584,7 @@
     </w:lvl>
   </w:abstractNum>
   <w:num w:numId="1" w16cid:durableId="1447119912">
-    <w:abstractNumId w:val="9"/>
+    <w:abstractNumId w:val="10"/>
   </w:num>
   <w:num w:numId="2" w16cid:durableId="1287393990">
     <w:abstractNumId w:val="3"/>
@@ -6193,10 +6593,10 @@
     <w:abstractNumId w:val="5"/>
   </w:num>
   <w:num w:numId="4" w16cid:durableId="446200326">
-    <w:abstractNumId w:val="8"/>
+    <w:abstractNumId w:val="9"/>
   </w:num>
   <w:num w:numId="5" w16cid:durableId="867597614">
-    <w:abstractNumId w:val="10"/>
+    <w:abstractNumId w:val="11"/>
   </w:num>
   <w:num w:numId="6" w16cid:durableId="517426094">
     <w:abstractNumId w:val="2"/>
@@ -6214,6 +6614,9 @@
     <w:abstractNumId w:val="0"/>
   </w:num>
   <w:num w:numId="11" w16cid:durableId="1945570420">
+    <w:abstractNumId w:val="8"/>
+  </w:num>
+  <w:num w:numId="12" w16cid:durableId="1508056865">
     <w:abstractNumId w:val="7"/>
   </w:num>
 </w:numbering>

</xml_diff>

<commit_message>
Course project complete 3
</commit_message>
<xml_diff>
--- a/HW_TEMP_PRJ/Павлов_ЕИ_Отчет по курсовой работе.docx
+++ b/HW_TEMP_PRJ/Павлов_ЕИ_Отчет по курсовой работе.docx
@@ -122,19 +122,18 @@
     </w:p>
     <w:p>
       <w:pPr>
-        <w:rPr>
-          <w:rFonts w:ascii="IBM Plex Sans SemiBold" w:eastAsia="IBM Plex Sans SemiBold" w:hAnsi="IBM Plex Sans SemiBold" w:cs="IBM Plex Sans SemiBold"/>
-          <w:sz w:val="44"/>
-          <w:szCs w:val="44"/>
-        </w:rPr>
-      </w:pPr>
-      <w:r>
-        <w:rPr>
-          <w:rFonts w:ascii="IBM Plex Sans SemiBold" w:eastAsia="IBM Plex Sans SemiBold" w:hAnsi="IBM Plex Sans SemiBold" w:cs="IBM Plex Sans SemiBold"/>
-          <w:sz w:val="44"/>
-          <w:szCs w:val="44"/>
-        </w:rPr>
-        <w:br w:type="page"/>
+        <w:jc w:val="center"/>
+        <w:rPr>
+          <w:sz w:val="14"/>
+          <w:szCs w:val="14"/>
+          <w:lang w:val="ru-RU"/>
+        </w:rPr>
+      </w:pPr>
+      <w:r>
+        <w:rPr>
+          <w:lang w:val="ru-RU"/>
+        </w:rPr>
+        <w:t>Москва, 2026 г.</w:t>
       </w:r>
     </w:p>
     <w:p>
@@ -2382,37 +2381,7 @@
         <w:rPr>
           <w:lang w:val="ru-RU"/>
         </w:rPr>
-        <w:t>сконф</w:t>
-      </w:r>
-      <w:r>
-        <w:rPr>
-          <w:lang w:val="ru-RU"/>
-        </w:rPr>
-        <w:t>и</w:t>
-      </w:r>
-      <w:r>
-        <w:rPr>
-          <w:lang w:val="ru-RU"/>
-        </w:rPr>
-        <w:t>г</w:t>
-      </w:r>
-      <w:r>
-        <w:rPr>
-          <w:lang w:val="ru-RU"/>
-        </w:rPr>
-        <w:t>у</w:t>
-      </w:r>
-      <w:r>
-        <w:rPr>
-          <w:lang w:val="ru-RU"/>
-        </w:rPr>
-        <w:t>рирован для авто</w:t>
-      </w:r>
-      <w:r>
-        <w:rPr>
-          <w:lang w:val="ru-RU"/>
-        </w:rPr>
-        <w:t xml:space="preserve">матического определения семейства ОС и сборки программы для ОС </w:t>
+        <w:t xml:space="preserve">сконфигурирован для автоматического определения семейства ОС и сборки программы для ОС </w:t>
       </w:r>
       <w:r>
         <w:rPr>
@@ -4709,13 +4678,7 @@
               <w:rPr>
                 <w:lang w:val="ru-RU"/>
               </w:rPr>
-              <w:t xml:space="preserve">. </w:t>
-            </w:r>
-            <w:r>
-              <w:rPr>
-                <w:lang w:val="ru-RU"/>
-              </w:rPr>
-              <w:t>Файл данных содержит 2880 ошибочных записей (несуществующие даты 29 и 30 февраля 2021 г.)</w:t>
+              <w:t>. Файл данных содержит 2880 ошибочных записей (несуществующие даты 29 и 30 февраля 2021 г.)</w:t>
             </w:r>
           </w:p>
           <w:p>
@@ -4886,6 +4849,7 @@
           <w:sz w:val="28"/>
           <w:szCs w:val="28"/>
         </w:rPr>
+        <w:lastRenderedPageBreak/>
         <w:br w:type="page"/>
       </w:r>
     </w:p>

</xml_diff>